<commit_message>
5 practice with 4 lab
</commit_message>
<xml_diff>
--- a/reps/БВТ2201_Аблязов_Лабораторная работа №1.docx
+++ b/reps/БВТ2201_Аблязов_Лабораторная работа №1.docx
@@ -198,7 +198,7 @@
               </wp:inline>
             </w:drawing>
           </mc:Choice>
-          <mc:Fallback xmlns:cx="http://schemas.microsoft.com/office/drawing/2014/chartex" xmlns:w16se="http://schemas.microsoft.com/office/word/2015/wordml/symex" xmlns:w16sdtdh="http://schemas.microsoft.com/office/word/2020/wordml/sdtdatahash" xmlns:w16="http://schemas.microsoft.com/office/word/2018/wordml" xmlns:w16cid="http://schemas.microsoft.com/office/word/2016/wordml/cid" xmlns:w16cex="http://schemas.microsoft.com/office/word/2018/wordml/cex" xmlns:am3d="http://schemas.microsoft.com/office/drawing/2017/model3d" xmlns:aink="http://schemas.microsoft.com/office/drawing/2016/ink" xmlns:cx8="http://schemas.microsoft.com/office/drawing/2016/5/14/chartex" xmlns:cx7="http://schemas.microsoft.com/office/drawing/2016/5/13/chartex" xmlns:cx6="http://schemas.microsoft.com/office/drawing/2016/5/12/chartex" xmlns:cx5="http://schemas.microsoft.com/office/drawing/2016/5/11/chartex" xmlns:cx4="http://schemas.microsoft.com/office/drawing/2016/5/10/chartex" xmlns:cx3="http://schemas.microsoft.com/office/drawing/2016/5/9/chartex" xmlns:cx2="http://schemas.microsoft.com/office/drawing/2015/10/21/chartex" xmlns:cx1="http://schemas.microsoft.com/office/drawing/2015/9/8/chartex">
+          <mc:Fallback xmlns:cx1="http://schemas.microsoft.com/office/drawing/2015/9/8/chartex" xmlns:cx2="http://schemas.microsoft.com/office/drawing/2015/10/21/chartex" xmlns:cx3="http://schemas.microsoft.com/office/drawing/2016/5/9/chartex" xmlns:cx4="http://schemas.microsoft.com/office/drawing/2016/5/10/chartex" xmlns:cx5="http://schemas.microsoft.com/office/drawing/2016/5/11/chartex" xmlns:cx6="http://schemas.microsoft.com/office/drawing/2016/5/12/chartex" xmlns:cx7="http://schemas.microsoft.com/office/drawing/2016/5/13/chartex" xmlns:cx8="http://schemas.microsoft.com/office/drawing/2016/5/14/chartex" xmlns:aink="http://schemas.microsoft.com/office/drawing/2016/ink" xmlns:am3d="http://schemas.microsoft.com/office/drawing/2017/model3d" xmlns:w16cex="http://schemas.microsoft.com/office/word/2018/wordml/cex" xmlns:w16cid="http://schemas.microsoft.com/office/word/2016/wordml/cid" xmlns:w16="http://schemas.microsoft.com/office/word/2018/wordml" xmlns:w16sdtdh="http://schemas.microsoft.com/office/word/2020/wordml/sdtdatahash" xmlns:w16se="http://schemas.microsoft.com/office/word/2015/wordml/symex" xmlns:cx="http://schemas.microsoft.com/office/drawing/2014/chartex">
             <w:pict>
               <v:group w14:anchorId="31B464EC" id="Group 3349" o:spid="_x0000_s1026" style="width:470.7pt;height:1.45pt;mso-position-horizontal-relative:char;mso-position-vertical-relative:line" coordsize="59780,182" o:gfxdata="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">
                 <v:shape id="Shape 4436" o:spid="_x0000_s1027" style="position:absolute;width:59780;height:182;visibility:visible;mso-wrap-style:square;v-text-anchor:top" coordsize="5978018,18288" o:gfxdata="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" path="m,l5978018,r,18288l,18288,,e" fillcolor="black" stroked="f" strokeweight="0">
@@ -389,9 +389,9 @@
           <w:rFonts w:eastAsia="Times New Roman" w:cs="Times New Roman"/>
           <w:color w:val="000000"/>
           <w:sz w:val="40"/>
-          <w:lang w:eastAsia="ru-RU"/>
-        </w:rPr>
-        <w:t>1</w:t>
+          <w:lang w:val="en-US" w:eastAsia="ru-RU"/>
+        </w:rPr>
+        <w:t>4</w:t>
       </w:r>
       <w:r>
         <w:rPr>
@@ -874,92 +874,22 @@
         <w:jc w:val="both"/>
       </w:pPr>
       <w:r>
-        <w:t>В первом задании необходимо создать программу</w:t>
-      </w:r>
-      <w:r>
-        <w:t xml:space="preserve">, которая находит и выводит все простые числа меньше 100. Для этого мы создали </w:t>
-      </w:r>
-      <w:proofErr w:type="spellStart"/>
-      <w:r>
-        <w:t>java</w:t>
-      </w:r>
-      <w:proofErr w:type="spellEnd"/>
-      <w:r>
-        <w:t xml:space="preserve"> класс </w:t>
-      </w:r>
-      <w:r>
-        <w:rPr>
-          <w:lang w:val="en-US"/>
-        </w:rPr>
-        <w:t>Primes</w:t>
-      </w:r>
-      <w:r>
-        <w:t xml:space="preserve">, </w:t>
-      </w:r>
-      <w:r>
-        <w:t xml:space="preserve">в </w:t>
-      </w:r>
-      <w:r>
-        <w:rPr>
-          <w:lang w:val="en-US"/>
-        </w:rPr>
-        <w:t>main</w:t>
+        <w:t>В первом задании</w:t>
       </w:r>
       <w:r>
         <w:t xml:space="preserve"> </w:t>
       </w:r>
       <w:r>
-        <w:t>методе которого</w:t>
-      </w:r>
-      <w:r>
-        <w:t xml:space="preserve"> будут перебираться все числа от 2 до 100. Проверку на то</w:t>
-      </w:r>
-      <w:r>
-        <w:t xml:space="preserve">, </w:t>
-      </w:r>
-      <w:r>
-        <w:t>является ли число простым</w:t>
-      </w:r>
-      <w:r>
-        <w:t xml:space="preserve">, </w:t>
-      </w:r>
-      <w:r>
-        <w:t xml:space="preserve">мы реализуем в методе </w:t>
-      </w:r>
-      <w:proofErr w:type="spellStart"/>
-      <w:r>
-        <w:rPr>
-          <w:lang w:val="en-US"/>
-        </w:rPr>
-        <w:t>isPrime</w:t>
-      </w:r>
-      <w:proofErr w:type="spellEnd"/>
-      <w:r>
-        <w:t xml:space="preserve">. </w:t>
-      </w:r>
-      <w:r>
-        <w:t xml:space="preserve">В данном методе будут перебираться все возможные делители числа. Если число делится хоть на один возможный делитель без остатка – оно не простое. В методических рекомендациях предлагают брать все числа от 2 до </w:t>
-      </w:r>
-      <w:r>
-        <w:rPr>
-          <w:lang w:val="en-US"/>
-        </w:rPr>
-        <w:t>n</w:t>
-      </w:r>
-      <w:r>
-        <w:t xml:space="preserve">-1 включительно. Однако данный метод не совсем оптимизирован. Мы можем проверять на делимость только числа от 2 до корня из </w:t>
-      </w:r>
-      <w:r>
-        <w:rPr>
-          <w:lang w:val="en-US"/>
-        </w:rPr>
-        <w:t>n</w:t>
+        <w:t>необходимо</w:t>
       </w:r>
       <w:r>
         <w:t xml:space="preserve"> </w:t>
       </w:r>
       <w:r>
-        <w:t>включительно. Полная программа указана на рисунке 1.</w:t>
+        <w:t>написать программу, которая будет находить среднее арифметическое элементов массива. При этом программа должна обрабатывать ошибки, связанные с выходом за границы массива и неверными данными (например, если элемент массива не является числом).</w:t>
+      </w:r>
+      <w:r>
+        <w:t xml:space="preserve"> Полная программа указана на рисунке 1.</w:t>
       </w:r>
     </w:p>
     <w:p>
@@ -969,14 +899,10 @@
         <w:jc w:val="center"/>
       </w:pPr>
       <w:r>
-        <w:rPr>
-          <w:noProof/>
-          <w:lang w:eastAsia="ru-RU"/>
-        </w:rPr>
         <w:drawing>
-          <wp:inline distT="0" distB="0" distL="0" distR="0" wp14:anchorId="687FA3E8" wp14:editId="5D0A8B8C">
-            <wp:extent cx="6120130" cy="2033270"/>
-            <wp:effectExtent l="0" t="0" r="0" b="5080"/>
+          <wp:inline distT="0" distB="0" distL="0" distR="0" wp14:anchorId="4C2CB32A" wp14:editId="69E235AF">
+            <wp:extent cx="4696480" cy="4496427"/>
+            <wp:effectExtent l="0" t="0" r="8890" b="0"/>
             <wp:docPr id="1" name="Рисунок 1"/>
             <wp:cNvGraphicFramePr>
               <a:graphicFrameLocks xmlns:a="http://schemas.openxmlformats.org/drawingml/2006/main" noChangeAspect="1"/>
@@ -997,7 +923,7 @@
                   <pic:spPr>
                     <a:xfrm>
                       <a:off x="0" y="0"/>
-                      <a:ext cx="6120130" cy="2033270"/>
+                      <a:ext cx="4696480" cy="4496427"/>
                     </a:xfrm>
                     <a:prstGeom prst="rect">
                       <a:avLst/>
@@ -1085,7 +1011,13 @@
         <w:jc w:val="both"/>
       </w:pPr>
       <w:r>
-        <w:t>Результат выполнения программы показан на рисунке 2.</w:t>
+        <w:t>Проведем тестирование программы</w:t>
+      </w:r>
+      <w:r>
+        <w:t xml:space="preserve">, </w:t>
+      </w:r>
+      <w:r>
+        <w:t>как показано на рисунке 2.</w:t>
       </w:r>
     </w:p>
     <w:p>
@@ -1095,16 +1027,12 @@
         <w:jc w:val="center"/>
       </w:pPr>
       <w:r>
-        <w:rPr>
-          <w:noProof/>
-          <w:lang w:eastAsia="ru-RU"/>
-        </w:rPr>
         <w:lastRenderedPageBreak/>
         <w:drawing>
-          <wp:inline distT="0" distB="0" distL="0" distR="0" wp14:anchorId="48E0FB2B" wp14:editId="7A108B77">
-            <wp:extent cx="2800741" cy="6382641"/>
-            <wp:effectExtent l="0" t="0" r="0" b="0"/>
-            <wp:docPr id="2" name="Рисунок 2"/>
+          <wp:inline distT="0" distB="0" distL="0" distR="0" wp14:anchorId="7B7B169C" wp14:editId="3C1F57FB">
+            <wp:extent cx="5220429" cy="2143424"/>
+            <wp:effectExtent l="0" t="0" r="0" b="9525"/>
+            <wp:docPr id="4" name="Рисунок 4"/>
             <wp:cNvGraphicFramePr>
               <a:graphicFrameLocks xmlns:a="http://schemas.openxmlformats.org/drawingml/2006/main" noChangeAspect="1"/>
             </wp:cNvGraphicFramePr>
@@ -1124,7 +1052,7 @@
                   <pic:spPr>
                     <a:xfrm>
                       <a:off x="0" y="0"/>
-                      <a:ext cx="2800741" cy="6382641"/>
+                      <a:ext cx="5220429" cy="2143424"/>
                     </a:xfrm>
                     <a:prstGeom prst="rect">
                       <a:avLst/>
@@ -1202,35 +1130,14 @@
           <w:color w:val="auto"/>
           <w:sz w:val="28"/>
         </w:rPr>
-        <w:t xml:space="preserve"> </w:t>
-      </w:r>
-      <w:r>
-        <w:rPr>
-          <w:i w:val="0"/>
-          <w:color w:val="auto"/>
-          <w:sz w:val="28"/>
-        </w:rPr>
-        <w:t>Результат первой программы</w:t>
-      </w:r>
-    </w:p>
-    <w:p/>
-    <w:p>
-      <w:pPr>
-        <w:pStyle w:val="2"/>
-        <w:rPr>
-          <w:rFonts w:ascii="Times New Roman" w:hAnsi="Times New Roman" w:cs="Times New Roman"/>
-          <w:color w:val="auto"/>
-          <w:sz w:val="28"/>
-        </w:rPr>
-      </w:pPr>
-      <w:r>
-        <w:rPr>
-          <w:rFonts w:ascii="Times New Roman" w:hAnsi="Times New Roman" w:cs="Times New Roman"/>
-          <w:color w:val="auto"/>
-          <w:sz w:val="28"/>
-        </w:rPr>
-        <w:t>Задание 2</w:t>
-      </w:r>
+        <w:t xml:space="preserve"> Тест 1 задания</w:t>
+      </w:r>
+    </w:p>
+    <w:p>
+      <w:pPr>
+        <w:spacing w:after="0" w:line="360" w:lineRule="auto"/>
+        <w:jc w:val="both"/>
+      </w:pPr>
     </w:p>
     <w:p>
       <w:pPr>
@@ -1239,87 +1146,13 @@
         <w:jc w:val="both"/>
       </w:pPr>
       <w:r>
-        <w:t>Во втором задании нужно написать программу</w:t>
-      </w:r>
-      <w:r>
-        <w:t xml:space="preserve">, </w:t>
-      </w:r>
-      <w:r>
-        <w:t>которая определяет</w:t>
-      </w:r>
-      <w:r>
-        <w:t xml:space="preserve">, </w:t>
-      </w:r>
-      <w:r>
-        <w:t>является ли введенная строка палиндромом. Для этого создадим класс</w:t>
-      </w:r>
-      <w:r>
-        <w:t xml:space="preserve">, </w:t>
-      </w:r>
-      <w:r>
-        <w:t xml:space="preserve">в </w:t>
-      </w:r>
-      <w:r>
-        <w:rPr>
-          <w:lang w:val="en-US"/>
-        </w:rPr>
-        <w:t>main</w:t>
-      </w:r>
-      <w:r>
-        <w:t xml:space="preserve"> </w:t>
-      </w:r>
-      <w:r>
-        <w:t xml:space="preserve">методе которого будет разделяться введенная нами строка по отдельным словам. Также необходим метод </w:t>
-      </w:r>
-      <w:proofErr w:type="spellStart"/>
-      <w:r>
-        <w:rPr>
-          <w:lang w:val="en-US"/>
-        </w:rPr>
-        <w:t>reverseString</w:t>
-      </w:r>
-      <w:proofErr w:type="spellEnd"/>
-      <w:r>
-        <w:t xml:space="preserve">, </w:t>
-      </w:r>
-      <w:r>
-        <w:t>который будет выдавать перевернутое слово. Это реализуется добавлением к пустой строке всех символов</w:t>
-      </w:r>
-      <w:r>
-        <w:t>,</w:t>
-      </w:r>
-      <w:r>
-        <w:t xml:space="preserve"> начиная с последнего </w:t>
-      </w:r>
-      <w:r>
-        <w:lastRenderedPageBreak/>
-        <w:t xml:space="preserve">и заканчивая первым. В методе </w:t>
-      </w:r>
-      <w:proofErr w:type="spellStart"/>
-      <w:r>
-        <w:rPr>
-          <w:lang w:val="en-US"/>
-        </w:rPr>
-        <w:t>isPalindrome</w:t>
-      </w:r>
-      <w:proofErr w:type="spellEnd"/>
-      <w:r>
-        <w:t xml:space="preserve"> </w:t>
-      </w:r>
-      <w:r>
-        <w:t>будет проверяться</w:t>
-      </w:r>
-      <w:r>
-        <w:t xml:space="preserve">, </w:t>
-      </w:r>
-      <w:r>
-        <w:t>меняется ли изначальное слово при переворо</w:t>
-      </w:r>
-      <w:r>
-        <w:t>те</w:t>
-      </w:r>
-      <w:r>
-        <w:t xml:space="preserve"> его задом-наперед.</w:t>
+        <w:t xml:space="preserve">Результат выполнения программы показан на </w:t>
+      </w:r>
+      <w:r>
+        <w:t>рисунке 3</w:t>
+      </w:r>
+      <w:r>
+        <w:t>.</w:t>
       </w:r>
     </w:p>
     <w:p>
@@ -1328,23 +1161,12 @@
         <w:spacing w:after="0" w:line="360" w:lineRule="auto"/>
         <w:jc w:val="center"/>
       </w:pPr>
-    </w:p>
-    <w:p>
-      <w:pPr>
-        <w:keepNext/>
-        <w:spacing w:after="0" w:line="360" w:lineRule="auto"/>
-        <w:jc w:val="center"/>
-      </w:pPr>
-      <w:r>
-        <w:rPr>
-          <w:noProof/>
-          <w:lang w:eastAsia="ru-RU"/>
-        </w:rPr>
+      <w:r>
         <w:drawing>
-          <wp:inline distT="0" distB="0" distL="0" distR="0" wp14:anchorId="79D7BF04" wp14:editId="64C803D9">
-            <wp:extent cx="5649113" cy="5039428"/>
-            <wp:effectExtent l="0" t="0" r="8890" b="8890"/>
-            <wp:docPr id="3" name="Рисунок 3"/>
+          <wp:inline distT="0" distB="0" distL="0" distR="0" wp14:anchorId="006F70BB" wp14:editId="4E445D45">
+            <wp:extent cx="5572903" cy="981212"/>
+            <wp:effectExtent l="0" t="0" r="8890" b="9525"/>
+            <wp:docPr id="8" name="Рисунок 8"/>
             <wp:cNvGraphicFramePr>
               <a:graphicFrameLocks xmlns:a="http://schemas.openxmlformats.org/drawingml/2006/main" noChangeAspect="1"/>
             </wp:cNvGraphicFramePr>
@@ -1364,7 +1186,7 @@
                   <pic:spPr>
                     <a:xfrm>
                       <a:off x="0" y="0"/>
-                      <a:ext cx="5649113" cy="5039428"/>
+                      <a:ext cx="5572903" cy="981212"/>
                     </a:xfrm>
                     <a:prstGeom prst="rect">
                       <a:avLst/>
@@ -1442,10 +1264,36 @@
           <w:color w:val="auto"/>
           <w:sz w:val="28"/>
         </w:rPr>
-        <w:t xml:space="preserve"> Второе задание</w:t>
+        <w:t xml:space="preserve"> </w:t>
+      </w:r>
+      <w:r>
+        <w:rPr>
+          <w:i w:val="0"/>
+          <w:color w:val="auto"/>
+          <w:sz w:val="28"/>
+        </w:rPr>
+        <w:t>Результат первой программы</w:t>
       </w:r>
     </w:p>
     <w:p/>
+    <w:p>
+      <w:pPr>
+        <w:pStyle w:val="2"/>
+        <w:rPr>
+          <w:rFonts w:ascii="Times New Roman" w:hAnsi="Times New Roman" w:cs="Times New Roman"/>
+          <w:color w:val="auto"/>
+          <w:sz w:val="28"/>
+        </w:rPr>
+      </w:pPr>
+      <w:r>
+        <w:rPr>
+          <w:rFonts w:ascii="Times New Roman" w:hAnsi="Times New Roman" w:cs="Times New Roman"/>
+          <w:color w:val="auto"/>
+          <w:sz w:val="28"/>
+        </w:rPr>
+        <w:t>Задание 2</w:t>
+      </w:r>
+    </w:p>
     <w:p>
       <w:pPr>
         <w:spacing w:after="0" w:line="360" w:lineRule="auto"/>
@@ -1453,22 +1301,22 @@
         <w:jc w:val="both"/>
       </w:pPr>
       <w:r>
-        <w:t>Чтобы запустить программу</w:t>
-      </w:r>
-      <w:r>
-        <w:t xml:space="preserve">, </w:t>
-      </w:r>
-      <w:r>
-        <w:t>нужно сначала ее скомпилировать</w:t>
-      </w:r>
-      <w:r>
-        <w:t xml:space="preserve">, </w:t>
-      </w:r>
-      <w:r>
-        <w:t>как показано на рисунке 4</w:t>
-      </w:r>
-      <w:r>
-        <w:t>.</w:t>
+        <w:t>Во втором задании нужно</w:t>
+      </w:r>
+      <w:r>
+        <w:t xml:space="preserve"> написать программу</w:t>
+      </w:r>
+      <w:r>
+        <w:t>,</w:t>
+      </w:r>
+      <w:r>
+        <w:t xml:space="preserve"> </w:t>
+      </w:r>
+      <w:r>
+        <w:t>которая будет копировать содержимое одного файла в другой. При этом программа должна обрабатывать возможные ошибки, связанные с</w:t>
+      </w:r>
+      <w:r>
+        <w:t xml:space="preserve"> открытием и закрытием файлов. Полный код указан на рисунке 4.</w:t>
       </w:r>
     </w:p>
     <w:p>
@@ -1477,16 +1325,19 @@
         <w:spacing w:after="0" w:line="360" w:lineRule="auto"/>
         <w:jc w:val="center"/>
       </w:pPr>
-      <w:r>
-        <w:rPr>
-          <w:noProof/>
-          <w:lang w:eastAsia="ru-RU"/>
-        </w:rPr>
+    </w:p>
+    <w:p>
+      <w:pPr>
+        <w:keepNext/>
+        <w:spacing w:after="0" w:line="360" w:lineRule="auto"/>
+        <w:jc w:val="center"/>
+      </w:pPr>
+      <w:r>
         <w:drawing>
-          <wp:inline distT="0" distB="0" distL="0" distR="0" wp14:anchorId="0DDE939B" wp14:editId="2ED150F7">
-            <wp:extent cx="3210373" cy="238158"/>
-            <wp:effectExtent l="0" t="0" r="9525" b="9525"/>
-            <wp:docPr id="5" name="Рисунок 5"/>
+          <wp:inline distT="0" distB="0" distL="0" distR="0" wp14:anchorId="3A997E0B" wp14:editId="1DE52BB2">
+            <wp:extent cx="6120130" cy="7442200"/>
+            <wp:effectExtent l="0" t="0" r="0" b="6350"/>
+            <wp:docPr id="9" name="Рисунок 9"/>
             <wp:cNvGraphicFramePr>
               <a:graphicFrameLocks xmlns:a="http://schemas.openxmlformats.org/drawingml/2006/main" noChangeAspect="1"/>
             </wp:cNvGraphicFramePr>
@@ -1506,7 +1357,7 @@
                   <pic:spPr>
                     <a:xfrm>
                       <a:off x="0" y="0"/>
-                      <a:ext cx="3210373" cy="238158"/>
+                      <a:ext cx="6120130" cy="7442200"/>
                     </a:xfrm>
                     <a:prstGeom prst="rect">
                       <a:avLst/>
@@ -1584,39 +1435,24 @@
           <w:color w:val="auto"/>
           <w:sz w:val="28"/>
         </w:rPr>
-        <w:t xml:space="preserve"> Компиляция кода</w:t>
-      </w:r>
-    </w:p>
+        <w:t xml:space="preserve"> Второе задание</w:t>
+      </w:r>
+    </w:p>
+    <w:p/>
     <w:p>
       <w:pPr>
         <w:spacing w:after="0" w:line="360" w:lineRule="auto"/>
         <w:ind w:firstLine="709"/>
         <w:jc w:val="both"/>
       </w:pPr>
-    </w:p>
-    <w:p>
-      <w:pPr>
-        <w:spacing w:after="0" w:line="360" w:lineRule="auto"/>
-        <w:ind w:firstLine="709"/>
-        <w:jc w:val="both"/>
-      </w:pPr>
-      <w:r>
-        <w:t>После компиляции мы можем ввести входные данные в терминал</w:t>
+      <w:r>
+        <w:t>Протестируем программу как показано</w:t>
       </w:r>
       <w:r>
         <w:t xml:space="preserve"> </w:t>
       </w:r>
       <w:r>
-        <w:t>и получить нужные ответы</w:t>
-      </w:r>
-      <w:r>
-        <w:t xml:space="preserve"> </w:t>
-      </w:r>
-      <w:r>
-        <w:t>как показано на</w:t>
-      </w:r>
-      <w:r>
-        <w:t xml:space="preserve"> рисунке 5</w:t>
+        <w:t>на рисунке 5</w:t>
       </w:r>
       <w:r>
         <w:t>.</w:t>
@@ -1629,16 +1465,12 @@
         <w:jc w:val="center"/>
       </w:pPr>
       <w:r>
-        <w:rPr>
-          <w:noProof/>
-          <w:lang w:eastAsia="ru-RU"/>
-        </w:rPr>
         <w:lastRenderedPageBreak/>
         <w:drawing>
-          <wp:inline distT="0" distB="0" distL="0" distR="0" wp14:anchorId="7599E724" wp14:editId="2C455693">
-            <wp:extent cx="5544324" cy="1581371"/>
-            <wp:effectExtent l="0" t="0" r="0" b="0"/>
-            <wp:docPr id="6" name="Рисунок 6"/>
+          <wp:inline distT="0" distB="0" distL="0" distR="0" wp14:anchorId="4B519232" wp14:editId="136254BE">
+            <wp:extent cx="5382376" cy="752580"/>
+            <wp:effectExtent l="0" t="0" r="8890" b="9525"/>
+            <wp:docPr id="10" name="Рисунок 10"/>
             <wp:cNvGraphicFramePr>
               <a:graphicFrameLocks xmlns:a="http://schemas.openxmlformats.org/drawingml/2006/main" noChangeAspect="1"/>
             </wp:cNvGraphicFramePr>
@@ -1658,7 +1490,7 @@
                   <pic:spPr>
                     <a:xfrm>
                       <a:off x="0" y="0"/>
-                      <a:ext cx="5544324" cy="1581371"/>
+                      <a:ext cx="5382376" cy="752580"/>
                     </a:xfrm>
                     <a:prstGeom prst="rect">
                       <a:avLst/>
@@ -1736,54 +1568,770 @@
           <w:color w:val="auto"/>
           <w:sz w:val="28"/>
         </w:rPr>
-        <w:t xml:space="preserve"> Ввод и вывод второго задания</w:t>
-      </w:r>
-    </w:p>
-    <w:p>
-      <w:pPr>
-        <w:rPr>
-          <w:lang w:eastAsia="ru-RU"/>
-        </w:rPr>
-      </w:pPr>
-      <w:r>
-        <w:rPr>
-          <w:lang w:eastAsia="ru-RU"/>
-        </w:rPr>
-        <w:br w:type="page"/>
-      </w:r>
-    </w:p>
-    <w:p>
-      <w:pPr>
-        <w:pStyle w:val="1"/>
-        <w:jc w:val="center"/>
-        <w:rPr>
-          <w:rFonts w:ascii="Times New Roman" w:hAnsi="Times New Roman" w:cs="Times New Roman"/>
-          <w:color w:val="auto"/>
-          <w:lang w:eastAsia="ru-RU"/>
-        </w:rPr>
-      </w:pPr>
-      <w:r>
-        <w:rPr>
-          <w:rFonts w:ascii="Times New Roman" w:hAnsi="Times New Roman" w:cs="Times New Roman"/>
-          <w:color w:val="auto"/>
-          <w:lang w:eastAsia="ru-RU"/>
-        </w:rPr>
-        <w:lastRenderedPageBreak/>
-        <w:t>ВЫВОД</w:t>
-      </w:r>
-    </w:p>
-    <w:p>
-      <w:pPr>
-        <w:rPr>
-          <w:lang w:eastAsia="ru-RU"/>
-        </w:rPr>
-      </w:pPr>
+        <w:t xml:space="preserve"> </w:t>
+      </w:r>
+      <w:r>
+        <w:rPr>
+          <w:i w:val="0"/>
+          <w:color w:val="auto"/>
+          <w:sz w:val="28"/>
+        </w:rPr>
+        <w:t>Тестирование второго</w:t>
+      </w:r>
+      <w:r>
+        <w:rPr>
+          <w:i w:val="0"/>
+          <w:color w:val="auto"/>
+          <w:sz w:val="28"/>
+        </w:rPr>
+        <w:t xml:space="preserve"> кода</w:t>
+      </w:r>
     </w:p>
     <w:p>
       <w:pPr>
         <w:spacing w:after="0" w:line="360" w:lineRule="auto"/>
         <w:ind w:firstLine="709"/>
         <w:jc w:val="both"/>
+      </w:pPr>
+    </w:p>
+    <w:p>
+      <w:pPr>
+        <w:spacing w:after="0" w:line="360" w:lineRule="auto"/>
+        <w:ind w:firstLine="709"/>
+        <w:jc w:val="both"/>
+      </w:pPr>
+      <w:r>
+        <w:t>Результат выполнения программы показан на рисунке 6</w:t>
+      </w:r>
+      <w:r>
+        <w:t>.</w:t>
+      </w:r>
+    </w:p>
+    <w:p>
+      <w:pPr>
+        <w:keepNext/>
+        <w:spacing w:after="0" w:line="360" w:lineRule="auto"/>
+        <w:jc w:val="center"/>
+      </w:pPr>
+      <w:r>
+        <w:drawing>
+          <wp:inline distT="0" distB="0" distL="0" distR="0" wp14:anchorId="093BEC81" wp14:editId="5AECBB1F">
+            <wp:extent cx="5010849" cy="2991267"/>
+            <wp:effectExtent l="0" t="0" r="0" b="0"/>
+            <wp:docPr id="11" name="Рисунок 11"/>
+            <wp:cNvGraphicFramePr>
+              <a:graphicFrameLocks xmlns:a="http://schemas.openxmlformats.org/drawingml/2006/main" noChangeAspect="1"/>
+            </wp:cNvGraphicFramePr>
+            <a:graphic xmlns:a="http://schemas.openxmlformats.org/drawingml/2006/main">
+              <a:graphicData uri="http://schemas.openxmlformats.org/drawingml/2006/picture">
+                <pic:pic xmlns:pic="http://schemas.openxmlformats.org/drawingml/2006/picture">
+                  <pic:nvPicPr>
+                    <pic:cNvPr id="1" name=""/>
+                    <pic:cNvPicPr/>
+                  </pic:nvPicPr>
+                  <pic:blipFill>
+                    <a:blip r:embed="rId13"/>
+                    <a:stretch>
+                      <a:fillRect/>
+                    </a:stretch>
+                  </pic:blipFill>
+                  <pic:spPr>
+                    <a:xfrm>
+                      <a:off x="0" y="0"/>
+                      <a:ext cx="5010849" cy="2991267"/>
+                    </a:xfrm>
+                    <a:prstGeom prst="rect">
+                      <a:avLst/>
+                    </a:prstGeom>
+                  </pic:spPr>
+                </pic:pic>
+              </a:graphicData>
+            </a:graphic>
+          </wp:inline>
+        </w:drawing>
+      </w:r>
+    </w:p>
+    <w:p>
+      <w:pPr>
+        <w:pStyle w:val="af3"/>
+        <w:jc w:val="center"/>
+        <w:rPr>
+          <w:i w:val="0"/>
+          <w:color w:val="auto"/>
+          <w:sz w:val="28"/>
+        </w:rPr>
+      </w:pPr>
+      <w:r>
+        <w:rPr>
+          <w:i w:val="0"/>
+          <w:color w:val="auto"/>
+          <w:sz w:val="28"/>
+        </w:rPr>
+        <w:t xml:space="preserve">Рисунок </w:t>
+      </w:r>
+      <w:r>
+        <w:rPr>
+          <w:i w:val="0"/>
+          <w:color w:val="auto"/>
+          <w:sz w:val="28"/>
+        </w:rPr>
+        <w:fldChar w:fldCharType="begin"/>
+      </w:r>
+      <w:r>
+        <w:rPr>
+          <w:i w:val="0"/>
+          <w:color w:val="auto"/>
+          <w:sz w:val="28"/>
+        </w:rPr>
+        <w:instrText xml:space="preserve"> SEQ Рисунок \* ARABIC </w:instrText>
+      </w:r>
+      <w:r>
+        <w:rPr>
+          <w:i w:val="0"/>
+          <w:color w:val="auto"/>
+          <w:sz w:val="28"/>
+        </w:rPr>
+        <w:fldChar w:fldCharType="separate"/>
+      </w:r>
+      <w:r>
+        <w:rPr>
+          <w:i w:val="0"/>
+          <w:noProof/>
+          <w:color w:val="auto"/>
+          <w:sz w:val="28"/>
+        </w:rPr>
+        <w:t>6</w:t>
+      </w:r>
+      <w:r>
+        <w:rPr>
+          <w:i w:val="0"/>
+          <w:color w:val="auto"/>
+          <w:sz w:val="28"/>
+        </w:rPr>
+        <w:fldChar w:fldCharType="end"/>
+      </w:r>
+      <w:r>
+        <w:rPr>
+          <w:i w:val="0"/>
+          <w:color w:val="auto"/>
+          <w:sz w:val="28"/>
+        </w:rPr>
+        <w:t xml:space="preserve"> </w:t>
+      </w:r>
+      <w:r>
+        <w:rPr>
+          <w:i w:val="0"/>
+          <w:color w:val="auto"/>
+          <w:sz w:val="28"/>
+        </w:rPr>
+        <w:t>Р</w:t>
+      </w:r>
+      <w:r>
+        <w:rPr>
+          <w:i w:val="0"/>
+          <w:color w:val="auto"/>
+          <w:sz w:val="28"/>
+        </w:rPr>
+        <w:t>езультат работы второй программы</w:t>
+      </w:r>
+    </w:p>
+    <w:p/>
+    <w:p>
+      <w:pPr>
+        <w:pStyle w:val="2"/>
+        <w:rPr>
+          <w:rFonts w:ascii="Times New Roman" w:hAnsi="Times New Roman" w:cs="Times New Roman"/>
+          <w:color w:val="auto"/>
+          <w:sz w:val="28"/>
+        </w:rPr>
+      </w:pPr>
+      <w:r>
+        <w:rPr>
+          <w:rFonts w:ascii="Times New Roman" w:hAnsi="Times New Roman" w:cs="Times New Roman"/>
+          <w:color w:val="auto"/>
+          <w:sz w:val="28"/>
+        </w:rPr>
+        <w:t>3 задание</w:t>
+      </w:r>
+    </w:p>
+    <w:p>
+      <w:pPr>
+        <w:spacing w:after="0" w:line="360" w:lineRule="auto"/>
+        <w:ind w:firstLine="709"/>
+        <w:jc w:val="both"/>
+      </w:pPr>
+      <w:r>
+        <w:t xml:space="preserve">В третьей задании нужно создать </w:t>
+      </w:r>
+      <w:proofErr w:type="spellStart"/>
+      <w:r>
+        <w:t>Java</w:t>
+      </w:r>
+      <w:proofErr w:type="spellEnd"/>
+      <w:r>
+        <w:t>-проект для работы с исключениями</w:t>
+      </w:r>
+      <w:r>
+        <w:t xml:space="preserve">. Необходимо написать </w:t>
+      </w:r>
+      <w:r>
+        <w:t xml:space="preserve">свой собственный </w:t>
+      </w:r>
+      <w:r>
+        <w:t>класс для обработки исключений</w:t>
+      </w:r>
+      <w:r>
+        <w:t>,</w:t>
+      </w:r>
+      <w:r>
+        <w:t xml:space="preserve"> создать</w:t>
+      </w:r>
+      <w:r>
+        <w:t xml:space="preserve"> обработчик исключений, который </w:t>
+      </w:r>
+      <w:proofErr w:type="spellStart"/>
+      <w:r>
+        <w:t>логирует</w:t>
+      </w:r>
+      <w:proofErr w:type="spellEnd"/>
+      <w:r>
+        <w:t xml:space="preserve"> информацию о каждом выброшенном исключении в текстовый файл.</w:t>
+      </w:r>
+    </w:p>
+    <w:p>
+      <w:pPr>
+        <w:spacing w:after="0" w:line="360" w:lineRule="auto"/>
+        <w:ind w:firstLine="709"/>
+        <w:jc w:val="both"/>
+      </w:pPr>
+      <w:r>
+        <w:t>В данной работе был реализован третий вариант</w:t>
+      </w:r>
+      <w:r>
+        <w:t xml:space="preserve">: </w:t>
+      </w:r>
+      <w:r>
+        <w:t xml:space="preserve">Создайте класс </w:t>
+      </w:r>
+      <w:proofErr w:type="spellStart"/>
+      <w:r>
+        <w:t>CustomFileNotFoundException</w:t>
+      </w:r>
+      <w:proofErr w:type="spellEnd"/>
+      <w:r>
+        <w:t xml:space="preserve">, который будет использоваться для обработки исключения </w:t>
+      </w:r>
+      <w:proofErr w:type="spellStart"/>
+      <w:r>
+        <w:t>FileNotFoundException</w:t>
+      </w:r>
+      <w:proofErr w:type="spellEnd"/>
+      <w:r>
+        <w:t xml:space="preserve">. Напишите программу для чтения файла, и, если файл не существует, выбрасывайте исключение </w:t>
+      </w:r>
+      <w:proofErr w:type="spellStart"/>
+      <w:r>
+        <w:t>CustomFileNotFoundException</w:t>
+      </w:r>
+      <w:proofErr w:type="spellEnd"/>
+      <w:r>
+        <w:t>.</w:t>
+      </w:r>
+    </w:p>
+    <w:p>
+      <w:pPr>
+        <w:spacing w:after="0" w:line="360" w:lineRule="auto"/>
+        <w:ind w:firstLine="709"/>
+        <w:jc w:val="both"/>
+      </w:pPr>
+      <w:r>
+        <w:t xml:space="preserve">Код класса </w:t>
+      </w:r>
+      <w:proofErr w:type="spellStart"/>
+      <w:r>
+        <w:rPr>
+          <w:lang w:val="en-US"/>
+        </w:rPr>
+        <w:t>CustomFileNotFoundException</w:t>
+      </w:r>
+      <w:proofErr w:type="spellEnd"/>
+      <w:r>
+        <w:t xml:space="preserve"> показан на рисунке 7.</w:t>
+      </w:r>
+    </w:p>
+    <w:p>
+      <w:pPr>
+        <w:keepNext/>
+        <w:spacing w:after="0" w:line="360" w:lineRule="auto"/>
+        <w:jc w:val="center"/>
+        <w:rPr>
+          <w:sz w:val="44"/>
+        </w:rPr>
+      </w:pPr>
+      <w:r>
+        <w:rPr>
+          <w:sz w:val="44"/>
+        </w:rPr>
+        <w:lastRenderedPageBreak/>
+        <w:drawing>
+          <wp:inline distT="0" distB="0" distL="0" distR="0" wp14:anchorId="77794BC7" wp14:editId="53166F07">
+            <wp:extent cx="6120130" cy="5081905"/>
+            <wp:effectExtent l="0" t="0" r="0" b="4445"/>
+            <wp:docPr id="15" name="Рисунок 15"/>
+            <wp:cNvGraphicFramePr>
+              <a:graphicFrameLocks xmlns:a="http://schemas.openxmlformats.org/drawingml/2006/main" noChangeAspect="1"/>
+            </wp:cNvGraphicFramePr>
+            <a:graphic xmlns:a="http://schemas.openxmlformats.org/drawingml/2006/main">
+              <a:graphicData uri="http://schemas.openxmlformats.org/drawingml/2006/picture">
+                <pic:pic xmlns:pic="http://schemas.openxmlformats.org/drawingml/2006/picture">
+                  <pic:nvPicPr>
+                    <pic:cNvPr id="1" name=""/>
+                    <pic:cNvPicPr/>
+                  </pic:nvPicPr>
+                  <pic:blipFill>
+                    <a:blip r:embed="rId14"/>
+                    <a:stretch>
+                      <a:fillRect/>
+                    </a:stretch>
+                  </pic:blipFill>
+                  <pic:spPr>
+                    <a:xfrm>
+                      <a:off x="0" y="0"/>
+                      <a:ext cx="6120130" cy="5081905"/>
+                    </a:xfrm>
+                    <a:prstGeom prst="rect">
+                      <a:avLst/>
+                    </a:prstGeom>
+                  </pic:spPr>
+                </pic:pic>
+              </a:graphicData>
+            </a:graphic>
+          </wp:inline>
+        </w:drawing>
+      </w:r>
+    </w:p>
+    <w:p>
+      <w:pPr>
+        <w:pStyle w:val="af3"/>
+        <w:jc w:val="center"/>
+        <w:rPr>
+          <w:i w:val="0"/>
+          <w:color w:val="auto"/>
+          <w:sz w:val="28"/>
+        </w:rPr>
+      </w:pPr>
+      <w:r>
+        <w:rPr>
+          <w:i w:val="0"/>
+          <w:color w:val="auto"/>
+          <w:sz w:val="28"/>
+        </w:rPr>
+        <w:t xml:space="preserve">Рисунок </w:t>
+      </w:r>
+      <w:r>
+        <w:rPr>
+          <w:i w:val="0"/>
+          <w:color w:val="auto"/>
+          <w:sz w:val="28"/>
+        </w:rPr>
+        <w:fldChar w:fldCharType="begin"/>
+      </w:r>
+      <w:r>
+        <w:rPr>
+          <w:i w:val="0"/>
+          <w:color w:val="auto"/>
+          <w:sz w:val="28"/>
+        </w:rPr>
+        <w:instrText xml:space="preserve"> SEQ Рисунок \* ARABIC </w:instrText>
+      </w:r>
+      <w:r>
+        <w:rPr>
+          <w:i w:val="0"/>
+          <w:color w:val="auto"/>
+          <w:sz w:val="28"/>
+        </w:rPr>
+        <w:fldChar w:fldCharType="separate"/>
+      </w:r>
+      <w:r>
+        <w:rPr>
+          <w:i w:val="0"/>
+          <w:noProof/>
+          <w:color w:val="auto"/>
+          <w:sz w:val="28"/>
+        </w:rPr>
+        <w:t>7</w:t>
+      </w:r>
+      <w:r>
+        <w:rPr>
+          <w:i w:val="0"/>
+          <w:color w:val="auto"/>
+          <w:sz w:val="28"/>
+        </w:rPr>
+        <w:fldChar w:fldCharType="end"/>
+      </w:r>
+      <w:r>
+        <w:rPr>
+          <w:i w:val="0"/>
+          <w:color w:val="auto"/>
+          <w:sz w:val="28"/>
+        </w:rPr>
+        <w:t xml:space="preserve"> Класс </w:t>
+      </w:r>
+      <w:proofErr w:type="spellStart"/>
+      <w:r>
+        <w:rPr>
+          <w:i w:val="0"/>
+          <w:color w:val="auto"/>
+          <w:sz w:val="28"/>
+          <w:lang w:val="en-US"/>
+        </w:rPr>
+        <w:t>CustomFileNotFoundException</w:t>
+      </w:r>
+      <w:proofErr w:type="spellEnd"/>
+    </w:p>
+    <w:p>
+      <w:pPr>
+        <w:spacing w:after="0" w:line="360" w:lineRule="auto"/>
+        <w:ind w:firstLine="709"/>
+        <w:jc w:val="both"/>
+      </w:pPr>
+    </w:p>
+    <w:p>
+      <w:pPr>
+        <w:spacing w:after="0" w:line="360" w:lineRule="auto"/>
+        <w:ind w:firstLine="709"/>
+        <w:jc w:val="both"/>
+      </w:pPr>
+      <w:r>
+        <w:t>Было реализовано 2 варианта вызова созданного исключения. В первом варианте мы проверяем</w:t>
+      </w:r>
+      <w:r>
+        <w:t xml:space="preserve">, </w:t>
+      </w:r>
+      <w:r>
+        <w:t>существует ли необходимый файл. Если данного файла нет</w:t>
+      </w:r>
+      <w:r>
+        <w:t xml:space="preserve">, </w:t>
+      </w:r>
+      <w:r>
+        <w:t>то вызывается наше исключение. В другом варианте мы сразу пытаемся считать файл. Если у нас срабатывает какая-то ошибка</w:t>
+      </w:r>
+      <w:r>
+        <w:t xml:space="preserve">, </w:t>
+      </w:r>
+      <w:r>
+        <w:t>мы проверяем</w:t>
+      </w:r>
+      <w:r>
+        <w:t xml:space="preserve">, </w:t>
+      </w:r>
+      <w:r>
+        <w:t>существует ли данный файл. Если данного файла нет</w:t>
+      </w:r>
+      <w:r>
+        <w:rPr>
+          <w:lang w:val="en-US"/>
+        </w:rPr>
+        <w:t xml:space="preserve">, </w:t>
+      </w:r>
+      <w:r>
+        <w:t>происходит вызов нашего исключения.</w:t>
+      </w:r>
+    </w:p>
+    <w:p>
+      <w:pPr>
+        <w:keepNext/>
+        <w:spacing w:after="0" w:line="360" w:lineRule="auto"/>
+        <w:jc w:val="center"/>
+      </w:pPr>
+      <w:r>
+        <w:lastRenderedPageBreak/>
+        <w:drawing>
+          <wp:inline distT="0" distB="0" distL="0" distR="0" wp14:anchorId="1F71E158" wp14:editId="45D171B3">
+            <wp:extent cx="6120130" cy="4347845"/>
+            <wp:effectExtent l="0" t="0" r="0" b="0"/>
+            <wp:docPr id="17" name="Рисунок 17"/>
+            <wp:cNvGraphicFramePr>
+              <a:graphicFrameLocks xmlns:a="http://schemas.openxmlformats.org/drawingml/2006/main" noChangeAspect="1"/>
+            </wp:cNvGraphicFramePr>
+            <a:graphic xmlns:a="http://schemas.openxmlformats.org/drawingml/2006/main">
+              <a:graphicData uri="http://schemas.openxmlformats.org/drawingml/2006/picture">
+                <pic:pic xmlns:pic="http://schemas.openxmlformats.org/drawingml/2006/picture">
+                  <pic:nvPicPr>
+                    <pic:cNvPr id="1" name=""/>
+                    <pic:cNvPicPr/>
+                  </pic:nvPicPr>
+                  <pic:blipFill>
+                    <a:blip r:embed="rId15"/>
+                    <a:stretch>
+                      <a:fillRect/>
+                    </a:stretch>
+                  </pic:blipFill>
+                  <pic:spPr>
+                    <a:xfrm>
+                      <a:off x="0" y="0"/>
+                      <a:ext cx="6120130" cy="4347845"/>
+                    </a:xfrm>
+                    <a:prstGeom prst="rect">
+                      <a:avLst/>
+                    </a:prstGeom>
+                  </pic:spPr>
+                </pic:pic>
+              </a:graphicData>
+            </a:graphic>
+          </wp:inline>
+        </w:drawing>
+      </w:r>
+    </w:p>
+    <w:p>
+      <w:pPr>
+        <w:pStyle w:val="af3"/>
+        <w:jc w:val="center"/>
+        <w:rPr>
+          <w:i w:val="0"/>
+          <w:color w:val="auto"/>
+          <w:sz w:val="28"/>
+        </w:rPr>
+      </w:pPr>
+      <w:r>
+        <w:rPr>
+          <w:i w:val="0"/>
+          <w:color w:val="auto"/>
+          <w:sz w:val="28"/>
+        </w:rPr>
+        <w:t xml:space="preserve">Рисунок </w:t>
+      </w:r>
+      <w:r>
+        <w:rPr>
+          <w:i w:val="0"/>
+          <w:color w:val="auto"/>
+          <w:sz w:val="28"/>
+        </w:rPr>
+        <w:fldChar w:fldCharType="begin"/>
+      </w:r>
+      <w:r>
+        <w:rPr>
+          <w:i w:val="0"/>
+          <w:color w:val="auto"/>
+          <w:sz w:val="28"/>
+        </w:rPr>
+        <w:instrText xml:space="preserve"> SEQ Рисунок \* ARABIC </w:instrText>
+      </w:r>
+      <w:r>
+        <w:rPr>
+          <w:i w:val="0"/>
+          <w:color w:val="auto"/>
+          <w:sz w:val="28"/>
+        </w:rPr>
+        <w:fldChar w:fldCharType="separate"/>
+      </w:r>
+      <w:r>
+        <w:rPr>
+          <w:i w:val="0"/>
+          <w:noProof/>
+          <w:color w:val="auto"/>
+          <w:sz w:val="28"/>
+        </w:rPr>
+        <w:t>8</w:t>
+      </w:r>
+      <w:r>
+        <w:rPr>
+          <w:i w:val="0"/>
+          <w:color w:val="auto"/>
+          <w:sz w:val="28"/>
+        </w:rPr>
+        <w:fldChar w:fldCharType="end"/>
+      </w:r>
+      <w:r>
+        <w:rPr>
+          <w:i w:val="0"/>
+          <w:color w:val="auto"/>
+          <w:sz w:val="28"/>
+        </w:rPr>
+        <w:t xml:space="preserve"> Попытки чтения файла</w:t>
+      </w:r>
+    </w:p>
+    <w:p>
+      <w:pPr>
+        <w:spacing w:after="0" w:line="360" w:lineRule="auto"/>
+        <w:ind w:firstLine="709"/>
+        <w:jc w:val="both"/>
+      </w:pPr>
+    </w:p>
+    <w:p>
+      <w:pPr>
+        <w:spacing w:after="0" w:line="360" w:lineRule="auto"/>
+        <w:ind w:firstLine="709"/>
+        <w:jc w:val="both"/>
+      </w:pPr>
+      <w:r>
+        <w:t>Результат работы данной программы показан на рисунке 9.</w:t>
+      </w:r>
+    </w:p>
+    <w:p>
+      <w:pPr>
+        <w:keepNext/>
+        <w:spacing w:after="0" w:line="360" w:lineRule="auto"/>
+        <w:jc w:val="center"/>
+        <w:rPr>
+          <w:sz w:val="44"/>
+        </w:rPr>
+      </w:pPr>
+      <w:r>
+        <w:rPr>
+          <w:sz w:val="44"/>
+        </w:rPr>
+        <w:drawing>
+          <wp:inline distT="0" distB="0" distL="0" distR="0" wp14:anchorId="2BF1AFD9" wp14:editId="71F3D6FE">
+            <wp:extent cx="3781953" cy="2772162"/>
+            <wp:effectExtent l="0" t="0" r="9525" b="9525"/>
+            <wp:docPr id="18" name="Рисунок 18"/>
+            <wp:cNvGraphicFramePr>
+              <a:graphicFrameLocks xmlns:a="http://schemas.openxmlformats.org/drawingml/2006/main" noChangeAspect="1"/>
+            </wp:cNvGraphicFramePr>
+            <a:graphic xmlns:a="http://schemas.openxmlformats.org/drawingml/2006/main">
+              <a:graphicData uri="http://schemas.openxmlformats.org/drawingml/2006/picture">
+                <pic:pic xmlns:pic="http://schemas.openxmlformats.org/drawingml/2006/picture">
+                  <pic:nvPicPr>
+                    <pic:cNvPr id="1" name=""/>
+                    <pic:cNvPicPr/>
+                  </pic:nvPicPr>
+                  <pic:blipFill>
+                    <a:blip r:embed="rId16"/>
+                    <a:stretch>
+                      <a:fillRect/>
+                    </a:stretch>
+                  </pic:blipFill>
+                  <pic:spPr>
+                    <a:xfrm>
+                      <a:off x="0" y="0"/>
+                      <a:ext cx="3781953" cy="2772162"/>
+                    </a:xfrm>
+                    <a:prstGeom prst="rect">
+                      <a:avLst/>
+                    </a:prstGeom>
+                  </pic:spPr>
+                </pic:pic>
+              </a:graphicData>
+            </a:graphic>
+          </wp:inline>
+        </w:drawing>
+      </w:r>
+    </w:p>
+    <w:p>
+      <w:pPr>
+        <w:pStyle w:val="af3"/>
+        <w:jc w:val="center"/>
+        <w:rPr>
+          <w:i w:val="0"/>
+          <w:color w:val="auto"/>
+          <w:sz w:val="28"/>
+        </w:rPr>
+      </w:pPr>
+      <w:r>
+        <w:rPr>
+          <w:i w:val="0"/>
+          <w:color w:val="auto"/>
+          <w:sz w:val="28"/>
+        </w:rPr>
+        <w:t xml:space="preserve">Рисунок </w:t>
+      </w:r>
+      <w:r>
+        <w:rPr>
+          <w:i w:val="0"/>
+          <w:color w:val="auto"/>
+          <w:sz w:val="28"/>
+        </w:rPr>
+        <w:fldChar w:fldCharType="begin"/>
+      </w:r>
+      <w:r>
+        <w:rPr>
+          <w:i w:val="0"/>
+          <w:color w:val="auto"/>
+          <w:sz w:val="28"/>
+        </w:rPr>
+        <w:instrText xml:space="preserve"> SEQ Рисунок \* ARABIC </w:instrText>
+      </w:r>
+      <w:r>
+        <w:rPr>
+          <w:i w:val="0"/>
+          <w:color w:val="auto"/>
+          <w:sz w:val="28"/>
+        </w:rPr>
+        <w:fldChar w:fldCharType="separate"/>
+      </w:r>
+      <w:r>
+        <w:rPr>
+          <w:i w:val="0"/>
+          <w:noProof/>
+          <w:color w:val="auto"/>
+          <w:sz w:val="28"/>
+        </w:rPr>
+        <w:t>9</w:t>
+      </w:r>
+      <w:r>
+        <w:rPr>
+          <w:i w:val="0"/>
+          <w:color w:val="auto"/>
+          <w:sz w:val="28"/>
+        </w:rPr>
+        <w:fldChar w:fldCharType="end"/>
+      </w:r>
+      <w:r>
+        <w:rPr>
+          <w:i w:val="0"/>
+          <w:color w:val="auto"/>
+          <w:sz w:val="28"/>
+        </w:rPr>
+        <w:t xml:space="preserve"> 3 задание</w:t>
+      </w:r>
+    </w:p>
+    <w:p>
+      <w:pPr>
+        <w:rPr>
+          <w:lang w:eastAsia="ru-RU"/>
+        </w:rPr>
+      </w:pPr>
+      <w:r>
+        <w:rPr>
+          <w:lang w:eastAsia="ru-RU"/>
+        </w:rPr>
+        <w:br w:type="page"/>
+      </w:r>
+    </w:p>
+    <w:p>
+      <w:pPr>
+        <w:pStyle w:val="1"/>
+        <w:jc w:val="center"/>
+        <w:rPr>
+          <w:rFonts w:ascii="Times New Roman" w:hAnsi="Times New Roman" w:cs="Times New Roman"/>
+          <w:color w:val="auto"/>
+          <w:lang w:eastAsia="ru-RU"/>
+        </w:rPr>
+      </w:pPr>
+      <w:r>
+        <w:rPr>
+          <w:rFonts w:ascii="Times New Roman" w:hAnsi="Times New Roman" w:cs="Times New Roman"/>
+          <w:color w:val="auto"/>
+          <w:lang w:eastAsia="ru-RU"/>
+        </w:rPr>
+        <w:lastRenderedPageBreak/>
+        <w:t>ВЫВОД</w:t>
+      </w:r>
+    </w:p>
+    <w:p>
+      <w:pPr>
+        <w:rPr>
+          <w:lang w:eastAsia="ru-RU"/>
+        </w:rPr>
+      </w:pPr>
+    </w:p>
+    <w:p>
+      <w:pPr>
+        <w:spacing w:after="0" w:line="360" w:lineRule="auto"/>
+        <w:ind w:firstLine="709"/>
+        <w:jc w:val="both"/>
         <w:rPr>
           <w:lang w:eastAsia="ru-RU"/>
         </w:rPr>
@@ -1822,8 +2370,28 @@
         <w:rPr>
           <w:lang w:eastAsia="ru-RU"/>
         </w:rPr>
-        <w:t>Была проделана работа с методами класса в качестве двух заданий. Также был освоен способ запуска программ через консоль</w:t>
-      </w:r>
+        <w:t xml:space="preserve">Была проделана работа с </w:t>
+      </w:r>
+      <w:r>
+        <w:rPr>
+          <w:lang w:eastAsia="ru-RU"/>
+        </w:rPr>
+        <w:t>обработкой исключений</w:t>
+      </w:r>
+      <w:r>
+        <w:rPr>
+          <w:lang w:eastAsia="ru-RU"/>
+        </w:rPr>
+        <w:t xml:space="preserve">. Также был </w:t>
+      </w:r>
+      <w:r>
+        <w:rPr>
+          <w:lang w:eastAsia="ru-RU"/>
+        </w:rPr>
+        <w:t>создан собственный класс исключений</w:t>
+      </w:r>
+      <w:bookmarkStart w:id="0" w:name="_GoBack"/>
+      <w:bookmarkEnd w:id="0"/>
       <w:r>
         <w:rPr>
           <w:lang w:eastAsia="ru-RU"/>
@@ -1845,7 +2413,7 @@
       <w:r>
         <w:t xml:space="preserve"> </w:t>
       </w:r>
-      <w:hyperlink r:id="rId13" w:history="1">
+      <w:hyperlink r:id="rId17" w:history="1">
         <w:r>
           <w:rPr>
             <w:rStyle w:val="af1"/>
@@ -1861,11 +2429,9 @@
         </w:rPr>
         <w:t xml:space="preserve"> </w:t>
       </w:r>
-      <w:bookmarkStart w:id="0" w:name="_GoBack"/>
-      <w:bookmarkEnd w:id="0"/>
     </w:p>
     <w:sectPr>
-      <w:footerReference w:type="default" r:id="rId14"/>
+      <w:footerReference w:type="default" r:id="rId18"/>
       <w:pgSz w:w="11906" w:h="16838"/>
       <w:pgMar w:top="1418" w:right="567" w:bottom="1418" w:left="1701" w:header="709" w:footer="709" w:gutter="0"/>
       <w:pgNumType w:start="1"/>
@@ -3873,7 +4439,7 @@
 </file>
 
 <file path=customXml/itemProps1.xml><?xml version="1.0" encoding="utf-8"?>
-<ds:datastoreItem xmlns:ds="http://schemas.openxmlformats.org/officeDocument/2006/customXml" ds:itemID="{5433608D-B3CE-4AB1-9DAF-66ED54C72065}">
+<ds:datastoreItem xmlns:ds="http://schemas.openxmlformats.org/officeDocument/2006/customXml" ds:itemID="{DC1DE546-D708-4988-9178-298014C492E8}">
   <ds:schemaRefs>
     <ds:schemaRef ds:uri="http://schemas.openxmlformats.org/officeDocument/2006/bibliography"/>
   </ds:schemaRefs>

</xml_diff>